<commit_message>
finaly a got lab_1 POSU
</commit_message>
<xml_diff>
--- a/2_sem/POSU/1_lab/Лаб №1.docx
+++ b/2_sem/POSU/1_lab/Лаб №1.docx
@@ -1,6 +1,6 @@
 
 <file path=word/document.xml><?xml version="1.0" encoding="utf-8"?>
-<w:document xmlns:wpc="http://schemas.microsoft.com/office/word/2010/wordprocessingCanvas" xmlns:mc="http://schemas.openxmlformats.org/markup-compatibility/2006" xmlns:o="urn:schemas-microsoft-com:office:office" xmlns:r="http://schemas.openxmlformats.org/officeDocument/2006/relationships" xmlns:m="http://schemas.openxmlformats.org/officeDocument/2006/math" xmlns:v="urn:schemas-microsoft-com:vml" xmlns:wp14="http://schemas.microsoft.com/office/word/2010/wordprocessingDrawing" xmlns:wp="http://schemas.openxmlformats.org/drawingml/2006/wordprocessingDrawing" xmlns:w10="urn:schemas-microsoft-com:office:word" xmlns:w="http://schemas.openxmlformats.org/wordprocessingml/2006/main" xmlns:w14="http://schemas.microsoft.com/office/word/2010/wordml" xmlns:w15="http://schemas.microsoft.com/office/word/2012/wordml" xmlns:wpg="http://schemas.microsoft.com/office/word/2010/wordprocessingGroup" xmlns:wpi="http://schemas.microsoft.com/office/word/2010/wordprocessingInk" xmlns:wne="http://schemas.microsoft.com/office/word/2006/wordml" xmlns:wps="http://schemas.microsoft.com/office/word/2010/wordprocessingShape" mc:Ignorable="w14 w15 wp14">
+<w:document xmlns:wpc="http://schemas.microsoft.com/office/word/2010/wordprocessingCanvas" xmlns:cx="http://schemas.microsoft.com/office/drawing/2014/chartex" xmlns:cx1="http://schemas.microsoft.com/office/drawing/2015/9/8/chartex" xmlns:cx2="http://schemas.microsoft.com/office/drawing/2015/10/21/chartex" xmlns:cx3="http://schemas.microsoft.com/office/drawing/2016/5/9/chartex" xmlns:cx4="http://schemas.microsoft.com/office/drawing/2016/5/10/chartex" xmlns:cx5="http://schemas.microsoft.com/office/drawing/2016/5/11/chartex" xmlns:cx6="http://schemas.microsoft.com/office/drawing/2016/5/12/chartex" xmlns:cx7="http://schemas.microsoft.com/office/drawing/2016/5/13/chartex" xmlns:cx8="http://schemas.microsoft.com/office/drawing/2016/5/14/chartex" xmlns:mc="http://schemas.openxmlformats.org/markup-compatibility/2006" xmlns:aink="http://schemas.microsoft.com/office/drawing/2016/ink" xmlns:am3d="http://schemas.microsoft.com/office/drawing/2017/model3d" xmlns:o="urn:schemas-microsoft-com:office:office" xmlns:r="http://schemas.openxmlformats.org/officeDocument/2006/relationships" xmlns:m="http://schemas.openxmlformats.org/officeDocument/2006/math" xmlns:v="urn:schemas-microsoft-com:vml" xmlns:wp14="http://schemas.microsoft.com/office/word/2010/wordprocessingDrawing" xmlns:wp="http://schemas.openxmlformats.org/drawingml/2006/wordprocessingDrawing" xmlns:w10="urn:schemas-microsoft-com:office:word" xmlns:w="http://schemas.openxmlformats.org/wordprocessingml/2006/main" xmlns:w14="http://schemas.microsoft.com/office/word/2010/wordml" xmlns:w15="http://schemas.microsoft.com/office/word/2012/wordml" xmlns:w16cid="http://schemas.microsoft.com/office/word/2016/wordml/cid" xmlns:w16se="http://schemas.microsoft.com/office/word/2015/wordml/symex" xmlns:wpg="http://schemas.microsoft.com/office/word/2010/wordprocessingGroup" xmlns:wpi="http://schemas.microsoft.com/office/word/2010/wordprocessingInk" xmlns:wne="http://schemas.microsoft.com/office/word/2006/wordml" xmlns:wps="http://schemas.microsoft.com/office/word/2010/wordprocessingShape" mc:Ignorable="w14 w15 w16se w16cid wp14">
   <w:body>
     <w:p>
       <w:pPr>
@@ -220,7 +220,6 @@
         </w:rPr>
         <w:t>«</w:t>
       </w:r>
-      <w:bookmarkStart w:id="0" w:name="_GoBack"/>
       <w:r>
         <w:rPr>
           <w:b/>
@@ -230,7 +229,6 @@
         </w:rPr>
         <w:t>Проектирование оптимальных систем управления</w:t>
       </w:r>
-      <w:bookmarkEnd w:id="0"/>
       <w:r>
         <w:rPr>
           <w:b/>
@@ -694,7 +692,16 @@
               <w:rPr>
                 <w:lang w:val="en-US"/>
               </w:rPr>
-              <w:t>[1 0 0]</w:t>
+              <w:t>[</w:t>
+            </w:r>
+            <w:r>
+              <w:t>2</w:t>
+            </w:r>
+            <w:r>
+              <w:rPr>
+                <w:lang w:val="en-US"/>
+              </w:rPr>
+              <w:t xml:space="preserve"> 0 0]</w:t>
             </w:r>
           </w:p>
         </w:tc>
@@ -987,7 +994,7 @@
           <w:rPr>
             <w:rFonts w:ascii="Cambria Math" w:hAnsi="Cambria Math"/>
           </w:rPr>
-          <m:t xml:space="preserve">=1; </m:t>
+          <m:t xml:space="preserve">=2; </m:t>
         </m:r>
         <m:sSub>
           <m:sSubPr>
@@ -3136,7 +3143,7 @@
                         <w:noProof/>
                         <w:lang w:val="en-US" w:eastAsia="ru-RU"/>
                       </w:rPr>
-                      <m:t>1</m:t>
+                      <m:t>2</m:t>
                     </m:r>
                   </m:e>
                   <m:e>
@@ -3297,7 +3304,7 @@
                   <w:noProof/>
                   <w:lang w:val="en-US" w:eastAsia="ru-RU"/>
                 </w:rPr>
-                <m:t>S</m:t>
+                <m:t>2S</m:t>
               </m:r>
             </m:e>
             <m:sup>
@@ -3317,7 +3324,7 @@
               <w:noProof/>
               <w:lang w:val="en-US" w:eastAsia="ru-RU"/>
             </w:rPr>
-            <m:t>+3*S+2</m:t>
+            <m:t>+6*S+4</m:t>
           </m:r>
         </m:oMath>
       </m:oMathPara>
@@ -3421,7 +3428,7 @@
                         <w:noProof/>
                         <w:lang w:val="en-US" w:eastAsia="ru-RU"/>
                       </w:rPr>
-                      <m:t>1</m:t>
+                      <m:t>2</m:t>
                     </m:r>
                   </m:e>
                   <m:e>
@@ -3551,7 +3558,7 @@
               <w:noProof/>
               <w:lang w:val="en-US" w:eastAsia="ru-RU"/>
             </w:rPr>
-            <m:t>=-1</m:t>
+            <m:t>=-2</m:t>
           </m:r>
         </m:oMath>
       </m:oMathPara>
@@ -3666,7 +3673,7 @@
                         <w:noProof/>
                         <w:lang w:val="en-US" w:eastAsia="ru-RU"/>
                       </w:rPr>
-                      <m:t>1</m:t>
+                      <m:t>2</m:t>
                     </m:r>
                   </m:e>
                 </m:mr>
@@ -3787,7 +3794,7 @@
               <w:noProof/>
               <w:lang w:val="en-US" w:eastAsia="ru-RU"/>
             </w:rPr>
-            <m:t>=-2*S</m:t>
+            <m:t>=-4*S</m:t>
           </m:r>
         </m:oMath>
       </m:oMathPara>
@@ -3889,6 +3896,14 @@
               </m:ctrlPr>
             </m:fPr>
             <m:num>
+              <m:r>
+                <w:rPr>
+                  <w:rFonts w:ascii="Cambria Math" w:eastAsiaTheme="minorEastAsia" w:hAnsi="Cambria Math"/>
+                  <w:noProof/>
+                  <w:lang w:val="en-US" w:eastAsia="ru-RU"/>
+                </w:rPr>
+                <m:t>2</m:t>
+              </m:r>
               <m:sSup>
                 <m:sSupPr>
                   <m:ctrlPr>
@@ -3927,7 +3942,7 @@
                   <w:noProof/>
                   <w:lang w:val="en-US" w:eastAsia="ru-RU"/>
                 </w:rPr>
-                <m:t>+3*S+2</m:t>
+                <m:t>+6*S+4</m:t>
               </m:r>
             </m:num>
             <m:den>
@@ -4161,6 +4176,305 @@
           </m:f>
         </m:oMath>
       </m:oMathPara>
+      <w:bookmarkStart w:id="0" w:name="_GoBack"/>
+      <w:bookmarkEnd w:id="0"/>
+    </w:p>
+    <w:p>
+      <w:pPr>
+        <w:rPr>
+          <w:rFonts w:eastAsiaTheme="minorEastAsia"/>
+          <w:noProof/>
+          <w:lang w:val="en-US" w:eastAsia="ru-RU"/>
+        </w:rPr>
+      </w:pPr>
+    </w:p>
+    <w:p>
+      <w:pPr>
+        <w:rPr>
+          <w:rFonts w:eastAsiaTheme="minorEastAsia"/>
+          <w:noProof/>
+          <w:lang w:val="en-US" w:eastAsia="ru-RU"/>
+        </w:rPr>
+      </w:pPr>
+    </w:p>
+    <w:p>
+      <w:pPr>
+        <w:rPr>
+          <w:rFonts w:eastAsiaTheme="minorEastAsia"/>
+          <w:noProof/>
+          <w:lang w:val="en-US" w:eastAsia="ru-RU"/>
+        </w:rPr>
+      </w:pPr>
+    </w:p>
+    <w:p>
+      <w:pPr>
+        <w:rPr>
+          <w:rFonts w:eastAsiaTheme="minorEastAsia"/>
+          <w:noProof/>
+          <w:lang w:val="en-US" w:eastAsia="ru-RU"/>
+        </w:rPr>
+      </w:pPr>
+    </w:p>
+    <w:p>
+      <w:pPr>
+        <w:rPr>
+          <w:rFonts w:eastAsiaTheme="minorEastAsia"/>
+          <w:noProof/>
+          <w:lang w:val="en-US" w:eastAsia="ru-RU"/>
+        </w:rPr>
+      </w:pPr>
+    </w:p>
+    <w:p>
+      <w:pPr>
+        <w:rPr>
+          <w:rFonts w:eastAsiaTheme="minorEastAsia"/>
+          <w:noProof/>
+          <w:lang w:val="en-US" w:eastAsia="ru-RU"/>
+        </w:rPr>
+      </w:pPr>
+    </w:p>
+    <w:p>
+      <w:pPr>
+        <w:rPr>
+          <w:rFonts w:eastAsiaTheme="minorEastAsia"/>
+          <w:noProof/>
+          <w:lang w:val="en-US" w:eastAsia="ru-RU"/>
+        </w:rPr>
+      </w:pPr>
+    </w:p>
+    <w:p>
+      <w:pPr>
+        <w:rPr>
+          <w:rFonts w:eastAsiaTheme="minorEastAsia"/>
+          <w:noProof/>
+          <w:lang w:val="en-US" w:eastAsia="ru-RU"/>
+        </w:rPr>
+      </w:pPr>
+    </w:p>
+    <w:p>
+      <w:pPr>
+        <w:rPr>
+          <w:rFonts w:eastAsiaTheme="minorEastAsia"/>
+          <w:noProof/>
+          <w:lang w:val="en-US" w:eastAsia="ru-RU"/>
+        </w:rPr>
+      </w:pPr>
+    </w:p>
+    <w:p>
+      <w:pPr>
+        <w:rPr>
+          <w:rFonts w:eastAsiaTheme="minorEastAsia"/>
+          <w:noProof/>
+          <w:lang w:val="en-US" w:eastAsia="ru-RU"/>
+        </w:rPr>
+      </w:pPr>
+    </w:p>
+    <w:p>
+      <w:pPr>
+        <w:rPr>
+          <w:rFonts w:eastAsiaTheme="minorEastAsia"/>
+          <w:noProof/>
+          <w:lang w:val="en-US" w:eastAsia="ru-RU"/>
+        </w:rPr>
+      </w:pPr>
+    </w:p>
+    <w:p>
+      <w:pPr>
+        <w:rPr>
+          <w:rFonts w:eastAsiaTheme="minorEastAsia"/>
+          <w:noProof/>
+          <w:lang w:val="en-US" w:eastAsia="ru-RU"/>
+        </w:rPr>
+      </w:pPr>
+    </w:p>
+    <w:p>
+      <w:pPr>
+        <w:rPr>
+          <w:rFonts w:eastAsiaTheme="minorEastAsia"/>
+          <w:noProof/>
+          <w:lang w:val="en-US" w:eastAsia="ru-RU"/>
+        </w:rPr>
+      </w:pPr>
+    </w:p>
+    <w:p>
+      <w:pPr>
+        <w:rPr>
+          <w:rFonts w:eastAsiaTheme="minorEastAsia"/>
+          <w:noProof/>
+          <w:lang w:val="en-US" w:eastAsia="ru-RU"/>
+        </w:rPr>
+      </w:pPr>
+    </w:p>
+    <w:p>
+      <w:pPr>
+        <w:rPr>
+          <w:rFonts w:eastAsiaTheme="minorEastAsia"/>
+          <w:noProof/>
+          <w:lang w:val="en-US" w:eastAsia="ru-RU"/>
+        </w:rPr>
+      </w:pPr>
+    </w:p>
+    <w:p>
+      <w:pPr>
+        <w:rPr>
+          <w:rFonts w:eastAsiaTheme="minorEastAsia"/>
+          <w:noProof/>
+          <w:lang w:val="en-US" w:eastAsia="ru-RU"/>
+        </w:rPr>
+      </w:pPr>
+    </w:p>
+    <w:p>
+      <w:pPr>
+        <w:rPr>
+          <w:rFonts w:eastAsiaTheme="minorEastAsia"/>
+          <w:noProof/>
+          <w:lang w:val="en-US" w:eastAsia="ru-RU"/>
+        </w:rPr>
+      </w:pPr>
+    </w:p>
+    <w:p>
+      <w:pPr>
+        <w:rPr>
+          <w:rFonts w:eastAsiaTheme="minorEastAsia"/>
+          <w:noProof/>
+          <w:lang w:val="en-US" w:eastAsia="ru-RU"/>
+        </w:rPr>
+      </w:pPr>
+    </w:p>
+    <w:p>
+      <w:pPr>
+        <w:rPr>
+          <w:rFonts w:eastAsiaTheme="minorEastAsia"/>
+          <w:noProof/>
+          <w:lang w:val="en-US" w:eastAsia="ru-RU"/>
+        </w:rPr>
+      </w:pPr>
+    </w:p>
+    <w:p>
+      <w:pPr>
+        <w:rPr>
+          <w:rFonts w:eastAsiaTheme="minorEastAsia"/>
+          <w:noProof/>
+          <w:lang w:val="en-US" w:eastAsia="ru-RU"/>
+        </w:rPr>
+      </w:pPr>
+    </w:p>
+    <w:p>
+      <w:pPr>
+        <w:rPr>
+          <w:rFonts w:eastAsiaTheme="minorEastAsia"/>
+          <w:noProof/>
+          <w:lang w:val="en-US" w:eastAsia="ru-RU"/>
+        </w:rPr>
+      </w:pPr>
+    </w:p>
+    <w:p>
+      <w:pPr>
+        <w:rPr>
+          <w:rFonts w:eastAsiaTheme="minorEastAsia"/>
+          <w:noProof/>
+          <w:lang w:val="en-US" w:eastAsia="ru-RU"/>
+        </w:rPr>
+      </w:pPr>
+    </w:p>
+    <w:p>
+      <w:pPr>
+        <w:rPr>
+          <w:rFonts w:eastAsiaTheme="minorEastAsia"/>
+          <w:noProof/>
+          <w:lang w:val="en-US" w:eastAsia="ru-RU"/>
+        </w:rPr>
+      </w:pPr>
+    </w:p>
+    <w:p>
+      <w:pPr>
+        <w:rPr>
+          <w:rFonts w:eastAsiaTheme="minorEastAsia"/>
+          <w:noProof/>
+          <w:lang w:val="en-US" w:eastAsia="ru-RU"/>
+        </w:rPr>
+      </w:pPr>
+    </w:p>
+    <w:p>
+      <w:pPr>
+        <w:rPr>
+          <w:rFonts w:eastAsiaTheme="minorEastAsia"/>
+          <w:noProof/>
+          <w:lang w:val="en-US" w:eastAsia="ru-RU"/>
+        </w:rPr>
+      </w:pPr>
+    </w:p>
+    <w:p>
+      <w:pPr>
+        <w:rPr>
+          <w:rFonts w:eastAsiaTheme="minorEastAsia"/>
+          <w:noProof/>
+          <w:lang w:val="en-US" w:eastAsia="ru-RU"/>
+        </w:rPr>
+      </w:pPr>
+    </w:p>
+    <w:p>
+      <w:pPr>
+        <w:rPr>
+          <w:rFonts w:eastAsiaTheme="minorEastAsia"/>
+          <w:noProof/>
+          <w:lang w:val="en-US" w:eastAsia="ru-RU"/>
+        </w:rPr>
+      </w:pPr>
+    </w:p>
+    <w:p>
+      <w:pPr>
+        <w:rPr>
+          <w:rFonts w:eastAsiaTheme="minorEastAsia"/>
+          <w:noProof/>
+          <w:lang w:val="en-US" w:eastAsia="ru-RU"/>
+        </w:rPr>
+      </w:pPr>
+    </w:p>
+    <w:p>
+      <w:pPr>
+        <w:rPr>
+          <w:rFonts w:eastAsiaTheme="minorEastAsia"/>
+          <w:noProof/>
+          <w:lang w:val="en-US" w:eastAsia="ru-RU"/>
+        </w:rPr>
+      </w:pPr>
+    </w:p>
+    <w:p>
+      <w:pPr>
+        <w:rPr>
+          <w:rFonts w:eastAsiaTheme="minorEastAsia"/>
+          <w:noProof/>
+          <w:lang w:val="en-US" w:eastAsia="ru-RU"/>
+        </w:rPr>
+      </w:pPr>
+    </w:p>
+    <w:p>
+      <w:pPr>
+        <w:rPr>
+          <w:rFonts w:eastAsiaTheme="minorEastAsia"/>
+          <w:noProof/>
+          <w:lang w:val="en-US" w:eastAsia="ru-RU"/>
+        </w:rPr>
+      </w:pPr>
+    </w:p>
+    <w:p>
+      <w:pPr>
+        <w:rPr>
+          <w:rFonts w:eastAsiaTheme="minorEastAsia"/>
+          <w:noProof/>
+          <w:lang w:val="en-US" w:eastAsia="ru-RU"/>
+        </w:rPr>
+      </w:pPr>
+    </w:p>
+    <w:p>
+      <w:pPr>
+        <w:rPr>
+          <w:rFonts w:eastAsiaTheme="minorEastAsia"/>
+          <w:noProof/>
+          <w:lang w:val="en-US" w:eastAsia="ru-RU"/>
+        </w:rPr>
+      </w:pPr>
     </w:p>
     <w:p>
       <w:pPr>
@@ -4293,6 +4607,14 @@
                   </m:ctrlPr>
                 </m:sSupPr>
                 <m:e>
+                  <m:r>
+                    <w:rPr>
+                      <w:rFonts w:ascii="Cambria Math" w:eastAsiaTheme="minorEastAsia" w:hAnsi="Cambria Math"/>
+                      <w:noProof/>
+                      <w:lang w:val="en-US" w:eastAsia="ru-RU"/>
+                    </w:rPr>
+                    <m:t>2</m:t>
+                  </m:r>
                   <m:d>
                     <m:dPr>
                       <m:ctrlPr>
@@ -4333,7 +4655,7 @@
                   <w:noProof/>
                   <w:lang w:val="en-US" w:eastAsia="ru-RU"/>
                 </w:rPr>
-                <m:t>+3*</m:t>
+                <m:t>+6*</m:t>
               </m:r>
               <m:d>
                 <m:dPr>
@@ -4363,7 +4685,7 @@
                   <w:noProof/>
                   <w:lang w:val="en-US" w:eastAsia="ru-RU"/>
                 </w:rPr>
-                <m:t>+2</m:t>
+                <m:t>+4</m:t>
               </m:r>
             </m:num>
             <m:den>
@@ -4563,7 +4885,7 @@
               <w:noProof/>
               <w:lang w:val="en-US" w:eastAsia="ru-RU"/>
             </w:rPr>
-            <m:t>A=0,1</m:t>
+            <m:t>A=0,02</m:t>
           </m:r>
         </m:oMath>
       </m:oMathPara>
@@ -4601,6 +4923,14 @@
               </m:ctrlPr>
             </m:fPr>
             <m:num>
+              <m:r>
+                <w:rPr>
+                  <w:rFonts w:ascii="Cambria Math" w:eastAsiaTheme="minorEastAsia" w:hAnsi="Cambria Math"/>
+                  <w:noProof/>
+                  <w:lang w:val="en-US" w:eastAsia="ru-RU"/>
+                </w:rPr>
+                <m:t>2</m:t>
+              </m:r>
               <m:sSup>
                 <m:sSupPr>
                   <m:ctrlPr>
@@ -4653,7 +4983,7 @@
                   <w:noProof/>
                   <w:lang w:val="en-US" w:eastAsia="ru-RU"/>
                 </w:rPr>
-                <m:t>+3*</m:t>
+                <m:t>+6*</m:t>
               </m:r>
               <m:d>
                 <m:dPr>
@@ -4683,7 +5013,7 @@
                   <w:noProof/>
                   <w:lang w:val="en-US" w:eastAsia="ru-RU"/>
                 </w:rPr>
-                <m:t>+2</m:t>
+                <m:t>+4</m:t>
               </m:r>
             </m:num>
             <m:den>
@@ -4859,40 +5189,8 @@
               <w:noProof/>
               <w:lang w:val="en-US" w:eastAsia="ru-RU"/>
             </w:rPr>
-            <m:t>B=</m:t>
+            <m:t>B=2.4-1.88i</m:t>
           </m:r>
-          <m:f>
-            <m:fPr>
-              <m:ctrlPr>
-                <w:rPr>
-                  <w:rFonts w:ascii="Cambria Math" w:eastAsiaTheme="minorEastAsia" w:hAnsi="Cambria Math"/>
-                  <w:i/>
-                  <w:noProof/>
-                  <w:lang w:val="en-US" w:eastAsia="ru-RU"/>
-                </w:rPr>
-              </m:ctrlPr>
-            </m:fPr>
-            <m:num>
-              <m:r>
-                <w:rPr>
-                  <w:rFonts w:ascii="Cambria Math" w:eastAsiaTheme="minorEastAsia" w:hAnsi="Cambria Math"/>
-                  <w:noProof/>
-                  <w:lang w:val="en-US" w:eastAsia="ru-RU"/>
-                </w:rPr>
-                <m:t>1,5+2,9*i</m:t>
-              </m:r>
-            </m:num>
-            <m:den>
-              <m:r>
-                <w:rPr>
-                  <w:rFonts w:ascii="Cambria Math" w:eastAsiaTheme="minorEastAsia" w:hAnsi="Cambria Math"/>
-                  <w:noProof/>
-                  <w:lang w:val="en-US" w:eastAsia="ru-RU"/>
-                </w:rPr>
-                <m:t>4,25</m:t>
-              </m:r>
-            </m:den>
-          </m:f>
         </m:oMath>
       </m:oMathPara>
     </w:p>
@@ -4915,6 +5213,7 @@
               <w:noProof/>
               <w:lang w:val="en-US" w:eastAsia="ru-RU"/>
             </w:rPr>
+            <w:lastRenderedPageBreak/>
             <m:t>C=</m:t>
           </m:r>
           <m:f>
@@ -4929,6 +5228,14 @@
               </m:ctrlPr>
             </m:fPr>
             <m:num>
+              <m:r>
+                <w:rPr>
+                  <w:rFonts w:ascii="Cambria Math" w:eastAsiaTheme="minorEastAsia" w:hAnsi="Cambria Math"/>
+                  <w:noProof/>
+                  <w:lang w:val="en-US" w:eastAsia="ru-RU"/>
+                </w:rPr>
+                <m:t>2</m:t>
+              </m:r>
               <m:sSup>
                 <m:sSupPr>
                   <m:ctrlPr>
@@ -4981,7 +5288,7 @@
                   <w:noProof/>
                   <w:lang w:val="en-US" w:eastAsia="ru-RU"/>
                 </w:rPr>
-                <m:t>+3*</m:t>
+                <m:t>+6*</m:t>
               </m:r>
               <m:d>
                 <m:dPr>
@@ -5011,7 +5318,7 @@
                   <w:noProof/>
                   <w:lang w:val="en-US" w:eastAsia="ru-RU"/>
                 </w:rPr>
-                <m:t>+2</m:t>
+                <m:t>+4</m:t>
               </m:r>
             </m:num>
             <m:den>
@@ -5187,40 +5494,8 @@
               <w:noProof/>
               <w:lang w:val="en-US" w:eastAsia="ru-RU"/>
             </w:rPr>
-            <m:t>C=</m:t>
+            <m:t>C=2.4+1.88i</m:t>
           </m:r>
-          <m:f>
-            <m:fPr>
-              <m:ctrlPr>
-                <w:rPr>
-                  <w:rFonts w:ascii="Cambria Math" w:eastAsiaTheme="minorEastAsia" w:hAnsi="Cambria Math"/>
-                  <w:i/>
-                  <w:noProof/>
-                  <w:lang w:val="en-US" w:eastAsia="ru-RU"/>
-                </w:rPr>
-              </m:ctrlPr>
-            </m:fPr>
-            <m:num>
-              <m:r>
-                <w:rPr>
-                  <w:rFonts w:ascii="Cambria Math" w:eastAsiaTheme="minorEastAsia" w:hAnsi="Cambria Math"/>
-                  <w:noProof/>
-                  <w:lang w:val="en-US" w:eastAsia="ru-RU"/>
-                </w:rPr>
-                <m:t>1,5-2,9*i</m:t>
-              </m:r>
-            </m:num>
-            <m:den>
-              <m:r>
-                <w:rPr>
-                  <w:rFonts w:ascii="Cambria Math" w:eastAsiaTheme="minorEastAsia" w:hAnsi="Cambria Math"/>
-                  <w:noProof/>
-                  <w:lang w:val="en-US" w:eastAsia="ru-RU"/>
-                </w:rPr>
-                <m:t>4,25</m:t>
-              </m:r>
-            </m:den>
-          </m:f>
         </m:oMath>
       </m:oMathPara>
     </w:p>
@@ -5317,7 +5592,7 @@
                   <w:noProof/>
                   <w:lang w:val="en-US" w:eastAsia="ru-RU"/>
                 </w:rPr>
-                <m:t>0,1</m:t>
+                <m:t>0,02</m:t>
               </m:r>
             </m:num>
             <m:den>
@@ -5351,38 +5626,14 @@
               </m:ctrlPr>
             </m:fPr>
             <m:num>
-              <m:f>
-                <m:fPr>
-                  <m:ctrlPr>
-                    <w:rPr>
-                      <w:rFonts w:ascii="Cambria Math" w:eastAsiaTheme="minorEastAsia" w:hAnsi="Cambria Math"/>
-                      <w:i/>
-                      <w:noProof/>
-                      <w:lang w:val="en-US" w:eastAsia="ru-RU"/>
-                    </w:rPr>
-                  </m:ctrlPr>
-                </m:fPr>
-                <m:num>
-                  <m:r>
-                    <w:rPr>
-                      <w:rFonts w:ascii="Cambria Math" w:eastAsiaTheme="minorEastAsia" w:hAnsi="Cambria Math"/>
-                      <w:noProof/>
-                      <w:lang w:val="en-US" w:eastAsia="ru-RU"/>
-                    </w:rPr>
-                    <m:t>1,5+2,9*i</m:t>
-                  </m:r>
-                </m:num>
-                <m:den>
-                  <m:r>
-                    <w:rPr>
-                      <w:rFonts w:ascii="Cambria Math" w:eastAsiaTheme="minorEastAsia" w:hAnsi="Cambria Math"/>
-                      <w:noProof/>
-                      <w:lang w:val="en-US" w:eastAsia="ru-RU"/>
-                    </w:rPr>
-                    <m:t>4,25</m:t>
-                  </m:r>
-                </m:den>
-              </m:f>
+              <m:r>
+                <w:rPr>
+                  <w:rFonts w:ascii="Cambria Math" w:eastAsiaTheme="minorEastAsia" w:hAnsi="Cambria Math"/>
+                  <w:noProof/>
+                  <w:lang w:val="en-US" w:eastAsia="ru-RU"/>
+                </w:rPr>
+                <m:t>2.4-1.88i</m:t>
+              </m:r>
             </m:num>
             <m:den>
               <m:r>
@@ -5415,38 +5666,14 @@
               </m:ctrlPr>
             </m:fPr>
             <m:num>
-              <m:f>
-                <m:fPr>
-                  <m:ctrlPr>
-                    <w:rPr>
-                      <w:rFonts w:ascii="Cambria Math" w:eastAsiaTheme="minorEastAsia" w:hAnsi="Cambria Math"/>
-                      <w:i/>
-                      <w:noProof/>
-                      <w:lang w:val="en-US" w:eastAsia="ru-RU"/>
-                    </w:rPr>
-                  </m:ctrlPr>
-                </m:fPr>
-                <m:num>
-                  <m:r>
-                    <w:rPr>
-                      <w:rFonts w:ascii="Cambria Math" w:eastAsiaTheme="minorEastAsia" w:hAnsi="Cambria Math"/>
-                      <w:noProof/>
-                      <w:lang w:val="en-US" w:eastAsia="ru-RU"/>
-                    </w:rPr>
-                    <m:t>1,5-2,9*i</m:t>
-                  </m:r>
-                </m:num>
-                <m:den>
-                  <m:r>
-                    <w:rPr>
-                      <w:rFonts w:ascii="Cambria Math" w:eastAsiaTheme="minorEastAsia" w:hAnsi="Cambria Math"/>
-                      <w:noProof/>
-                      <w:lang w:val="en-US" w:eastAsia="ru-RU"/>
-                    </w:rPr>
-                    <m:t>4,25</m:t>
-                  </m:r>
-                </m:den>
-              </m:f>
+              <m:r>
+                <w:rPr>
+                  <w:rFonts w:ascii="Cambria Math" w:eastAsiaTheme="minorEastAsia" w:hAnsi="Cambria Math"/>
+                  <w:noProof/>
+                  <w:lang w:val="en-US" w:eastAsia="ru-RU"/>
+                </w:rPr>
+                <m:t>2.4+1.88i</m:t>
+              </m:r>
             </m:num>
             <m:den>
               <m:r>
@@ -5535,7 +5762,7 @@
               <w:noProof/>
               <w:lang w:val="en-US" w:eastAsia="ru-RU"/>
             </w:rPr>
-            <m:t>=0,1*</m:t>
+            <m:t>=0,02*</m:t>
           </m:r>
           <m:sSup>
             <m:sSupPr>
@@ -5708,6 +5935,272 @@
               </m:r>
             </m:e>
           </m:func>
+        </m:oMath>
+      </m:oMathPara>
+    </w:p>
+    <w:p>
+      <w:pPr>
+        <w:rPr>
+          <w:rFonts w:eastAsiaTheme="minorEastAsia"/>
+          <w:noProof/>
+          <w:lang w:val="en-US" w:eastAsia="ru-RU"/>
+        </w:rPr>
+      </w:pPr>
+      <m:oMathPara>
+        <m:oMathParaPr>
+          <m:jc m:val="left"/>
+        </m:oMathParaPr>
+        <m:oMath>
+          <m:sSub>
+            <m:sSubPr>
+              <m:ctrlPr>
+                <w:rPr>
+                  <w:rFonts w:ascii="Cambria Math" w:eastAsiaTheme="minorEastAsia" w:hAnsi="Cambria Math"/>
+                  <w:i/>
+                  <w:noProof/>
+                  <w:lang w:val="en-US" w:eastAsia="ru-RU"/>
+                </w:rPr>
+              </m:ctrlPr>
+            </m:sSubPr>
+            <m:e>
+              <m:r>
+                <w:rPr>
+                  <w:rFonts w:ascii="Cambria Math" w:eastAsiaTheme="minorEastAsia" w:hAnsi="Cambria Math"/>
+                  <w:noProof/>
+                  <w:lang w:val="en-US" w:eastAsia="ru-RU"/>
+                </w:rPr>
+                <m:t>X</m:t>
+              </m:r>
+            </m:e>
+            <m:sub>
+              <m:r>
+                <w:rPr>
+                  <w:rFonts w:ascii="Cambria Math" w:eastAsiaTheme="minorEastAsia" w:hAnsi="Cambria Math"/>
+                  <w:noProof/>
+                  <w:lang w:val="en-US" w:eastAsia="ru-RU"/>
+                </w:rPr>
+                <m:t>1</m:t>
+              </m:r>
+            </m:sub>
+          </m:sSub>
+          <m:d>
+            <m:dPr>
+              <m:ctrlPr>
+                <w:rPr>
+                  <w:rFonts w:ascii="Cambria Math" w:eastAsiaTheme="minorEastAsia" w:hAnsi="Cambria Math"/>
+                  <w:i/>
+                  <w:noProof/>
+                  <w:lang w:val="en-US" w:eastAsia="ru-RU"/>
+                </w:rPr>
+              </m:ctrlPr>
+            </m:dPr>
+            <m:e>
+              <m:r>
+                <w:rPr>
+                  <w:rFonts w:ascii="Cambria Math" w:eastAsiaTheme="minorEastAsia" w:hAnsi="Cambria Math"/>
+                  <w:noProof/>
+                  <w:lang w:val="en-US" w:eastAsia="ru-RU"/>
+                </w:rPr>
+                <m:t>t</m:t>
+              </m:r>
+            </m:e>
+          </m:d>
+          <m:r>
+            <w:rPr>
+              <w:rFonts w:ascii="Cambria Math" w:eastAsiaTheme="minorEastAsia" w:hAnsi="Cambria Math"/>
+              <w:noProof/>
+              <w:lang w:val="en-US" w:eastAsia="ru-RU"/>
+            </w:rPr>
+            <m:t>=0,02*</m:t>
+          </m:r>
+          <m:sSup>
+            <m:sSupPr>
+              <m:ctrlPr>
+                <w:rPr>
+                  <w:rFonts w:ascii="Cambria Math" w:eastAsiaTheme="minorEastAsia" w:hAnsi="Cambria Math"/>
+                  <w:i/>
+                  <w:noProof/>
+                  <w:lang w:val="en-US" w:eastAsia="ru-RU"/>
+                </w:rPr>
+              </m:ctrlPr>
+            </m:sSupPr>
+            <m:e>
+              <m:r>
+                <w:rPr>
+                  <w:rFonts w:ascii="Cambria Math" w:hAnsi="Cambria Math"/>
+                  <w:noProof/>
+                  <w:lang w:val="en-US"/>
+                </w:rPr>
+                <m:t>e</m:t>
+              </m:r>
+            </m:e>
+            <m:sup>
+              <m:r>
+                <w:rPr>
+                  <w:rFonts w:ascii="Cambria Math" w:hAnsi="Cambria Math"/>
+                  <w:noProof/>
+                  <w:lang w:val="en-US"/>
+                </w:rPr>
+                <m:t>-2,3*t</m:t>
+              </m:r>
+            </m:sup>
+          </m:sSup>
+          <m:r>
+            <w:rPr>
+              <w:rFonts w:ascii="Cambria Math" w:eastAsiaTheme="minorEastAsia" w:hAnsi="Cambria Math"/>
+              <w:noProof/>
+              <w:lang w:val="en-US" w:eastAsia="ru-RU"/>
+            </w:rPr>
+            <m:t>+</m:t>
+          </m:r>
+          <m:d>
+            <m:dPr>
+              <m:ctrlPr>
+                <w:rPr>
+                  <w:rFonts w:ascii="Cambria Math" w:eastAsiaTheme="minorEastAsia" w:hAnsi="Cambria Math"/>
+                  <w:i/>
+                  <w:noProof/>
+                  <w:lang w:val="en-US" w:eastAsia="ru-RU"/>
+                </w:rPr>
+              </m:ctrlPr>
+            </m:dPr>
+            <m:e>
+              <m:r>
+                <w:rPr>
+                  <w:rFonts w:ascii="Cambria Math" w:eastAsiaTheme="minorEastAsia" w:hAnsi="Cambria Math"/>
+                  <w:noProof/>
+                  <w:lang w:val="en-US" w:eastAsia="ru-RU"/>
+                </w:rPr>
+                <m:t>2.4+1.88i</m:t>
+              </m:r>
+            </m:e>
+          </m:d>
+          <m:r>
+            <w:rPr>
+              <w:rFonts w:ascii="Cambria Math" w:eastAsiaTheme="minorEastAsia" w:hAnsi="Cambria Math"/>
+              <w:noProof/>
+              <w:lang w:val="en-US" w:eastAsia="ru-RU"/>
+            </w:rPr>
+            <m:t>*</m:t>
+          </m:r>
+          <m:sSup>
+            <m:sSupPr>
+              <m:ctrlPr>
+                <w:rPr>
+                  <w:rFonts w:ascii="Cambria Math" w:eastAsiaTheme="minorEastAsia" w:hAnsi="Cambria Math"/>
+                  <w:i/>
+                  <w:noProof/>
+                  <w:lang w:val="en-US" w:eastAsia="ru-RU"/>
+                </w:rPr>
+              </m:ctrlPr>
+            </m:sSupPr>
+            <m:e>
+              <m:r>
+                <w:rPr>
+                  <w:rFonts w:ascii="Cambria Math" w:hAnsi="Cambria Math"/>
+                  <w:noProof/>
+                  <w:lang w:val="en-US"/>
+                </w:rPr>
+                <m:t>e</m:t>
+              </m:r>
+            </m:e>
+            <m:sup>
+              <m:r>
+                <w:rPr>
+                  <w:rFonts w:ascii="Cambria Math" w:hAnsi="Cambria Math"/>
+                  <w:noProof/>
+                  <w:lang w:val="en-US"/>
+                </w:rPr>
+                <m:t>-</m:t>
+              </m:r>
+              <m:d>
+                <m:dPr>
+                  <m:ctrlPr>
+                    <w:rPr>
+                      <w:rFonts w:ascii="Cambria Math" w:hAnsi="Cambria Math"/>
+                      <w:i/>
+                      <w:noProof/>
+                      <w:lang w:val="en-US"/>
+                    </w:rPr>
+                  </m:ctrlPr>
+                </m:dPr>
+                <m:e>
+                  <m:r>
+                    <w:rPr>
+                      <w:rFonts w:ascii="Cambria Math" w:hAnsi="Cambria Math"/>
+                      <w:noProof/>
+                      <w:lang w:val="en-US" w:eastAsia="ru-RU"/>
+                    </w:rPr>
+                    <m:t>0,3-i*0,5</m:t>
+                  </m:r>
+                </m:e>
+              </m:d>
+              <m:r>
+                <w:rPr>
+                  <w:rFonts w:ascii="Cambria Math" w:hAnsi="Cambria Math"/>
+                  <w:noProof/>
+                  <w:lang w:val="en-US"/>
+                </w:rPr>
+                <m:t>*t</m:t>
+              </m:r>
+            </m:sup>
+          </m:sSup>
+          <m:r>
+            <w:rPr>
+              <w:rFonts w:ascii="Cambria Math" w:eastAsiaTheme="minorEastAsia" w:hAnsi="Cambria Math"/>
+              <w:noProof/>
+              <w:lang w:val="en-US" w:eastAsia="ru-RU"/>
+            </w:rPr>
+            <m:t>+(2.4-1.88i)*</m:t>
+          </m:r>
+          <m:sSup>
+            <m:sSupPr>
+              <m:ctrlPr>
+                <w:rPr>
+                  <w:rFonts w:ascii="Cambria Math" w:eastAsiaTheme="minorEastAsia" w:hAnsi="Cambria Math"/>
+                  <w:i/>
+                  <w:noProof/>
+                  <w:lang w:val="en-US" w:eastAsia="ru-RU"/>
+                </w:rPr>
+              </m:ctrlPr>
+            </m:sSupPr>
+            <m:e>
+              <m:r>
+                <w:rPr>
+                  <w:rFonts w:ascii="Cambria Math" w:hAnsi="Cambria Math"/>
+                  <w:noProof/>
+                  <w:lang w:val="en-US"/>
+                </w:rPr>
+                <m:t>e</m:t>
+              </m:r>
+            </m:e>
+            <m:sup>
+              <m:r>
+                <w:rPr>
+                  <w:rFonts w:ascii="Cambria Math" w:hAnsi="Cambria Math"/>
+                  <w:noProof/>
+                  <w:lang w:val="en-US"/>
+                </w:rPr>
+                <m:t>-(</m:t>
+              </m:r>
+              <m:r>
+                <w:rPr>
+                  <w:rFonts w:ascii="Cambria Math" w:hAnsi="Cambria Math"/>
+                  <w:noProof/>
+                  <w:lang w:val="en-US" w:eastAsia="ru-RU"/>
+                </w:rPr>
+                <m:t>0,3+i*0,5</m:t>
+              </m:r>
+              <m:r>
+                <w:rPr>
+                  <w:rFonts w:ascii="Cambria Math" w:hAnsi="Cambria Math"/>
+                  <w:noProof/>
+                  <w:lang w:val="en-US"/>
+                </w:rPr>
+                <m:t>)*t</m:t>
+              </m:r>
+            </m:sup>
+          </m:sSup>
         </m:oMath>
       </m:oMathPara>
     </w:p>
@@ -8664,12 +9157,21 @@
           <w:szCs w:val="30"/>
         </w:rPr>
       </w:pPr>
+      <w:proofErr w:type="gramStart"/>
       <w:r>
         <w:rPr>
           <w:sz w:val="30"/>
           <w:szCs w:val="30"/>
         </w:rPr>
-        <w:t xml:space="preserve">Точками  на графике отмечено аналитическое решение </w:t>
+        <w:t>Точками  на</w:t>
+      </w:r>
+      <w:proofErr w:type="gramEnd"/>
+      <w:r>
+        <w:rPr>
+          <w:sz w:val="30"/>
+          <w:szCs w:val="30"/>
+        </w:rPr>
+        <w:t xml:space="preserve"> графике отмечено аналитическое решение </w:t>
       </w:r>
     </w:p>
     <w:p>
@@ -8937,6 +9439,7 @@
         </w:rPr>
         <w:t xml:space="preserve"> </w:t>
       </w:r>
+      <w:proofErr w:type="spellStart"/>
       <w:r>
         <w:rPr>
           <w:rFonts w:ascii="Courier New" w:hAnsi="Courier New" w:cs="Courier New"/>
@@ -8957,6 +9460,7 @@
         </w:rPr>
         <w:t>m</w:t>
       </w:r>
+      <w:proofErr w:type="spellEnd"/>
     </w:p>
     <w:p>
       <w:pPr>
@@ -8994,22 +9498,9 @@
           <w:szCs w:val="36"/>
           <w:lang w:val="en-US"/>
         </w:rPr>
-        <w:t>A=[0 1 0; 0 0 0.5; -2 -4 -3];</w:t>
-      </w:r>
-    </w:p>
-    <w:p>
-      <w:pPr>
-        <w:autoSpaceDE w:val="0"/>
-        <w:autoSpaceDN w:val="0"/>
-        <w:adjustRightInd w:val="0"/>
-        <w:spacing w:after="0" w:line="240" w:lineRule="auto"/>
-        <w:rPr>
-          <w:rFonts w:ascii="Courier New" w:hAnsi="Courier New" w:cs="Courier New"/>
-          <w:sz w:val="24"/>
-          <w:szCs w:val="24"/>
-          <w:lang w:val="en-US"/>
-        </w:rPr>
-      </w:pPr>
+        <w:t>A</w:t>
+      </w:r>
+      <w:proofErr w:type="gramStart"/>
       <w:r>
         <w:rPr>
           <w:rFonts w:ascii="Courier New" w:hAnsi="Courier New" w:cs="Courier New"/>
@@ -9018,22 +9509,9 @@
           <w:szCs w:val="36"/>
           <w:lang w:val="en-US"/>
         </w:rPr>
-        <w:t>eig(A)</w:t>
-      </w:r>
-    </w:p>
-    <w:p>
-      <w:pPr>
-        <w:autoSpaceDE w:val="0"/>
-        <w:autoSpaceDN w:val="0"/>
-        <w:adjustRightInd w:val="0"/>
-        <w:spacing w:after="0" w:line="240" w:lineRule="auto"/>
-        <w:rPr>
-          <w:rFonts w:ascii="Courier New" w:hAnsi="Courier New" w:cs="Courier New"/>
-          <w:sz w:val="24"/>
-          <w:szCs w:val="24"/>
-          <w:lang w:val="en-US"/>
-        </w:rPr>
-      </w:pPr>
+        <w:t>=[</w:t>
+      </w:r>
+      <w:proofErr w:type="gramEnd"/>
       <w:r>
         <w:rPr>
           <w:rFonts w:ascii="Courier New" w:hAnsi="Courier New" w:cs="Courier New"/>
@@ -9042,8 +9520,23 @@
           <w:szCs w:val="36"/>
           <w:lang w:val="en-US"/>
         </w:rPr>
-        <w:t>[t,x]=ode23s</w:t>
-      </w:r>
+        <w:t>0 1 0; 0 0 0.5; -2 -4 -3];</w:t>
+      </w:r>
+    </w:p>
+    <w:p>
+      <w:pPr>
+        <w:autoSpaceDE w:val="0"/>
+        <w:autoSpaceDN w:val="0"/>
+        <w:adjustRightInd w:val="0"/>
+        <w:spacing w:after="0" w:line="240" w:lineRule="auto"/>
+        <w:rPr>
+          <w:rFonts w:ascii="Courier New" w:hAnsi="Courier New" w:cs="Courier New"/>
+          <w:sz w:val="24"/>
+          <w:szCs w:val="24"/>
+          <w:lang w:val="en-US"/>
+        </w:rPr>
+      </w:pPr>
+      <w:proofErr w:type="spellStart"/>
       <w:r>
         <w:rPr>
           <w:rFonts w:ascii="Courier New" w:hAnsi="Courier New" w:cs="Courier New"/>
@@ -9052,6 +9545,75 @@
           <w:szCs w:val="36"/>
           <w:lang w:val="en-US"/>
         </w:rPr>
+        <w:t>eig</w:t>
+      </w:r>
+      <w:proofErr w:type="spellEnd"/>
+      <w:r>
+        <w:rPr>
+          <w:rFonts w:ascii="Courier New" w:hAnsi="Courier New" w:cs="Courier New"/>
+          <w:color w:val="000000"/>
+          <w:sz w:val="36"/>
+          <w:szCs w:val="36"/>
+          <w:lang w:val="en-US"/>
+        </w:rPr>
+        <w:t>(A)</w:t>
+      </w:r>
+    </w:p>
+    <w:p>
+      <w:pPr>
+        <w:autoSpaceDE w:val="0"/>
+        <w:autoSpaceDN w:val="0"/>
+        <w:adjustRightInd w:val="0"/>
+        <w:spacing w:after="0" w:line="240" w:lineRule="auto"/>
+        <w:rPr>
+          <w:rFonts w:ascii="Courier New" w:hAnsi="Courier New" w:cs="Courier New"/>
+          <w:sz w:val="24"/>
+          <w:szCs w:val="24"/>
+          <w:lang w:val="en-US"/>
+        </w:rPr>
+      </w:pPr>
+      <w:r>
+        <w:rPr>
+          <w:rFonts w:ascii="Courier New" w:hAnsi="Courier New" w:cs="Courier New"/>
+          <w:color w:val="000000"/>
+          <w:sz w:val="36"/>
+          <w:szCs w:val="36"/>
+          <w:lang w:val="en-US"/>
+        </w:rPr>
+        <w:t>[</w:t>
+      </w:r>
+      <w:proofErr w:type="spellStart"/>
+      <w:proofErr w:type="gramStart"/>
+      <w:r>
+        <w:rPr>
+          <w:rFonts w:ascii="Courier New" w:hAnsi="Courier New" w:cs="Courier New"/>
+          <w:color w:val="000000"/>
+          <w:sz w:val="36"/>
+          <w:szCs w:val="36"/>
+          <w:lang w:val="en-US"/>
+        </w:rPr>
+        <w:t>t,x</w:t>
+      </w:r>
+      <w:proofErr w:type="spellEnd"/>
+      <w:proofErr w:type="gramEnd"/>
+      <w:r>
+        <w:rPr>
+          <w:rFonts w:ascii="Courier New" w:hAnsi="Courier New" w:cs="Courier New"/>
+          <w:color w:val="000000"/>
+          <w:sz w:val="36"/>
+          <w:szCs w:val="36"/>
+          <w:lang w:val="en-US"/>
+        </w:rPr>
+        <w:t>]=ode23s</w:t>
+      </w:r>
+      <w:r>
+        <w:rPr>
+          <w:rFonts w:ascii="Courier New" w:hAnsi="Courier New" w:cs="Courier New"/>
+          <w:color w:val="000000"/>
+          <w:sz w:val="36"/>
+          <w:szCs w:val="36"/>
+          <w:lang w:val="en-US"/>
+        </w:rPr>
         <w:t>(</w:t>
       </w:r>
       <w:r>
@@ -9062,7 +9624,29 @@
           <w:szCs w:val="36"/>
           <w:lang w:val="en-US"/>
         </w:rPr>
-        <w:t>'odefun'</w:t>
+        <w:t>'</w:t>
+      </w:r>
+      <w:proofErr w:type="spellStart"/>
+      <w:r>
+        <w:rPr>
+          <w:rFonts w:ascii="Courier New" w:hAnsi="Courier New" w:cs="Courier New"/>
+          <w:color w:val="A020F0"/>
+          <w:sz w:val="36"/>
+          <w:szCs w:val="36"/>
+          <w:lang w:val="en-US"/>
+        </w:rPr>
+        <w:t>odefun</w:t>
+      </w:r>
+      <w:proofErr w:type="spellEnd"/>
+      <w:r>
+        <w:rPr>
+          <w:rFonts w:ascii="Courier New" w:hAnsi="Courier New" w:cs="Courier New"/>
+          <w:color w:val="A020F0"/>
+          <w:sz w:val="36"/>
+          <w:szCs w:val="36"/>
+          <w:lang w:val="en-US"/>
+        </w:rPr>
+        <w:t>'</w:t>
       </w:r>
       <w:r>
         <w:rPr>
@@ -9096,8 +9680,9 @@
           <w:szCs w:val="36"/>
           <w:lang w:val="en-US"/>
         </w:rPr>
-        <w:t>y1=0.1*exp(-2.3*t)+2*0.8</w:t>
-      </w:r>
+        <w:t>y1=0.1*exp(-2.3*</w:t>
+      </w:r>
+      <w:proofErr w:type="gramStart"/>
       <w:r>
         <w:rPr>
           <w:rFonts w:ascii="Courier New" w:hAnsi="Courier New" w:cs="Courier New"/>
@@ -9106,8 +9691,9 @@
           <w:szCs w:val="36"/>
           <w:lang w:val="en-US"/>
         </w:rPr>
-        <w:t>*exp(-0.3*t).*sin(0.5</w:t>
-      </w:r>
+        <w:t>t)+</w:t>
+      </w:r>
+      <w:proofErr w:type="gramEnd"/>
       <w:r>
         <w:rPr>
           <w:rFonts w:ascii="Courier New" w:hAnsi="Courier New" w:cs="Courier New"/>
@@ -9116,7 +9702,7 @@
           <w:szCs w:val="36"/>
           <w:lang w:val="en-US"/>
         </w:rPr>
-        <w:t>6</w:t>
+        <w:t>2*0.8</w:t>
       </w:r>
       <w:r>
         <w:rPr>
@@ -9126,22 +9712,8 @@
           <w:szCs w:val="36"/>
           <w:lang w:val="en-US"/>
         </w:rPr>
-        <w:t>*t +2);</w:t>
-      </w:r>
-    </w:p>
-    <w:p>
-      <w:pPr>
-        <w:autoSpaceDE w:val="0"/>
-        <w:autoSpaceDN w:val="0"/>
-        <w:adjustRightInd w:val="0"/>
-        <w:spacing w:after="0" w:line="240" w:lineRule="auto"/>
-        <w:rPr>
-          <w:rFonts w:ascii="Courier New" w:hAnsi="Courier New" w:cs="Courier New"/>
-          <w:sz w:val="24"/>
-          <w:szCs w:val="24"/>
-          <w:lang w:val="en-US"/>
-        </w:rPr>
-      </w:pPr>
+        <w:t>*exp(-0.3*t).*sin(0.5</w:t>
+      </w:r>
       <w:r>
         <w:rPr>
           <w:rFonts w:ascii="Courier New" w:hAnsi="Courier New" w:cs="Courier New"/>
@@ -9150,7 +9722,7 @@
           <w:szCs w:val="36"/>
           <w:lang w:val="en-US"/>
         </w:rPr>
-        <w:t>y2=-0.2*exp(-2.3*t)+2*0.5*exp(-0.3*t).*cos(0.5</w:t>
+        <w:t>6</w:t>
       </w:r>
       <w:r>
         <w:rPr>
@@ -9160,8 +9732,22 @@
           <w:szCs w:val="36"/>
           <w:lang w:val="en-US"/>
         </w:rPr>
-        <w:t>6</w:t>
-      </w:r>
+        <w:t>*t +2);</w:t>
+      </w:r>
+    </w:p>
+    <w:p>
+      <w:pPr>
+        <w:autoSpaceDE w:val="0"/>
+        <w:autoSpaceDN w:val="0"/>
+        <w:adjustRightInd w:val="0"/>
+        <w:spacing w:after="0" w:line="240" w:lineRule="auto"/>
+        <w:rPr>
+          <w:rFonts w:ascii="Courier New" w:hAnsi="Courier New" w:cs="Courier New"/>
+          <w:sz w:val="24"/>
+          <w:szCs w:val="24"/>
+          <w:lang w:val="en-US"/>
+        </w:rPr>
+      </w:pPr>
       <w:r>
         <w:rPr>
           <w:rFonts w:ascii="Courier New" w:hAnsi="Courier New" w:cs="Courier New"/>
@@ -9170,22 +9756,9 @@
           <w:szCs w:val="36"/>
           <w:lang w:val="en-US"/>
         </w:rPr>
-        <w:t>*t+5);</w:t>
-      </w:r>
-    </w:p>
-    <w:p>
-      <w:pPr>
-        <w:autoSpaceDE w:val="0"/>
-        <w:autoSpaceDN w:val="0"/>
-        <w:adjustRightInd w:val="0"/>
-        <w:spacing w:after="0" w:line="240" w:lineRule="auto"/>
-        <w:rPr>
-          <w:rFonts w:ascii="Courier New" w:hAnsi="Courier New" w:cs="Courier New"/>
-          <w:sz w:val="24"/>
-          <w:szCs w:val="24"/>
-          <w:lang w:val="en-US"/>
-        </w:rPr>
-      </w:pPr>
+        <w:t>y2=-0.2*exp(-2.3*</w:t>
+      </w:r>
+      <w:proofErr w:type="gramStart"/>
       <w:r>
         <w:rPr>
           <w:rFonts w:ascii="Courier New" w:hAnsi="Courier New" w:cs="Courier New"/>
@@ -9194,8 +9767,9 @@
           <w:szCs w:val="36"/>
           <w:lang w:val="en-US"/>
         </w:rPr>
-        <w:t>y3=1.1*exp(-2.3*t)+2*2*exp(-0.3*t).*cos(0.5</w:t>
-      </w:r>
+        <w:t>t)+</w:t>
+      </w:r>
+      <w:proofErr w:type="gramEnd"/>
       <w:r>
         <w:rPr>
           <w:rFonts w:ascii="Courier New" w:hAnsi="Courier New" w:cs="Courier New"/>
@@ -9204,7 +9778,7 @@
           <w:szCs w:val="36"/>
           <w:lang w:val="en-US"/>
         </w:rPr>
-        <w:t>6</w:t>
+        <w:t>2*0.5*exp(-0.3*t).*cos(0.5</w:t>
       </w:r>
       <w:r>
         <w:rPr>
@@ -9214,22 +9788,8 @@
           <w:szCs w:val="36"/>
           <w:lang w:val="en-US"/>
         </w:rPr>
-        <w:t>*t+0.7);</w:t>
-      </w:r>
-    </w:p>
-    <w:p>
-      <w:pPr>
-        <w:autoSpaceDE w:val="0"/>
-        <w:autoSpaceDN w:val="0"/>
-        <w:adjustRightInd w:val="0"/>
-        <w:spacing w:after="0" w:line="240" w:lineRule="auto"/>
-        <w:rPr>
-          <w:rFonts w:ascii="Courier New" w:hAnsi="Courier New" w:cs="Courier New"/>
-          <w:sz w:val="24"/>
-          <w:szCs w:val="24"/>
-          <w:lang w:val="en-US"/>
-        </w:rPr>
-      </w:pPr>
+        <w:t>6</w:t>
+      </w:r>
       <w:r>
         <w:rPr>
           <w:rFonts w:ascii="Courier New" w:hAnsi="Courier New" w:cs="Courier New"/>
@@ -9238,7 +9798,121 @@
           <w:szCs w:val="36"/>
           <w:lang w:val="en-US"/>
         </w:rPr>
-        <w:t>plot(t,x(:,1),</w:t>
+        <w:t>*t+5);</w:t>
+      </w:r>
+    </w:p>
+    <w:p>
+      <w:pPr>
+        <w:autoSpaceDE w:val="0"/>
+        <w:autoSpaceDN w:val="0"/>
+        <w:adjustRightInd w:val="0"/>
+        <w:spacing w:after="0" w:line="240" w:lineRule="auto"/>
+        <w:rPr>
+          <w:rFonts w:ascii="Courier New" w:hAnsi="Courier New" w:cs="Courier New"/>
+          <w:sz w:val="24"/>
+          <w:szCs w:val="24"/>
+          <w:lang w:val="en-US"/>
+        </w:rPr>
+      </w:pPr>
+      <w:r>
+        <w:rPr>
+          <w:rFonts w:ascii="Courier New" w:hAnsi="Courier New" w:cs="Courier New"/>
+          <w:color w:val="000000"/>
+          <w:sz w:val="36"/>
+          <w:szCs w:val="36"/>
+          <w:lang w:val="en-US"/>
+        </w:rPr>
+        <w:t>y3=1.1*exp(-2.3*</w:t>
+      </w:r>
+      <w:proofErr w:type="gramStart"/>
+      <w:r>
+        <w:rPr>
+          <w:rFonts w:ascii="Courier New" w:hAnsi="Courier New" w:cs="Courier New"/>
+          <w:color w:val="000000"/>
+          <w:sz w:val="36"/>
+          <w:szCs w:val="36"/>
+          <w:lang w:val="en-US"/>
+        </w:rPr>
+        <w:t>t)+</w:t>
+      </w:r>
+      <w:proofErr w:type="gramEnd"/>
+      <w:r>
+        <w:rPr>
+          <w:rFonts w:ascii="Courier New" w:hAnsi="Courier New" w:cs="Courier New"/>
+          <w:color w:val="000000"/>
+          <w:sz w:val="36"/>
+          <w:szCs w:val="36"/>
+          <w:lang w:val="en-US"/>
+        </w:rPr>
+        <w:t>2*2*exp(-0.3*t).*cos(0.5</w:t>
+      </w:r>
+      <w:r>
+        <w:rPr>
+          <w:rFonts w:ascii="Courier New" w:hAnsi="Courier New" w:cs="Courier New"/>
+          <w:color w:val="000000"/>
+          <w:sz w:val="36"/>
+          <w:szCs w:val="36"/>
+          <w:lang w:val="en-US"/>
+        </w:rPr>
+        <w:t>6</w:t>
+      </w:r>
+      <w:r>
+        <w:rPr>
+          <w:rFonts w:ascii="Courier New" w:hAnsi="Courier New" w:cs="Courier New"/>
+          <w:color w:val="000000"/>
+          <w:sz w:val="36"/>
+          <w:szCs w:val="36"/>
+          <w:lang w:val="en-US"/>
+        </w:rPr>
+        <w:t>*t+0.7);</w:t>
+      </w:r>
+    </w:p>
+    <w:p>
+      <w:pPr>
+        <w:autoSpaceDE w:val="0"/>
+        <w:autoSpaceDN w:val="0"/>
+        <w:adjustRightInd w:val="0"/>
+        <w:spacing w:after="0" w:line="240" w:lineRule="auto"/>
+        <w:rPr>
+          <w:rFonts w:ascii="Courier New" w:hAnsi="Courier New" w:cs="Courier New"/>
+          <w:sz w:val="24"/>
+          <w:szCs w:val="24"/>
+          <w:lang w:val="en-US"/>
+        </w:rPr>
+      </w:pPr>
+      <w:r>
+        <w:rPr>
+          <w:rFonts w:ascii="Courier New" w:hAnsi="Courier New" w:cs="Courier New"/>
+          <w:color w:val="000000"/>
+          <w:sz w:val="36"/>
+          <w:szCs w:val="36"/>
+          <w:lang w:val="en-US"/>
+        </w:rPr>
+        <w:t>plot(</w:t>
+      </w:r>
+      <w:proofErr w:type="spellStart"/>
+      <w:proofErr w:type="gramStart"/>
+      <w:r>
+        <w:rPr>
+          <w:rFonts w:ascii="Courier New" w:hAnsi="Courier New" w:cs="Courier New"/>
+          <w:color w:val="000000"/>
+          <w:sz w:val="36"/>
+          <w:szCs w:val="36"/>
+          <w:lang w:val="en-US"/>
+        </w:rPr>
+        <w:t>t,x</w:t>
+      </w:r>
+      <w:proofErr w:type="spellEnd"/>
+      <w:proofErr w:type="gramEnd"/>
+      <w:r>
+        <w:rPr>
+          <w:rFonts w:ascii="Courier New" w:hAnsi="Courier New" w:cs="Courier New"/>
+          <w:color w:val="000000"/>
+          <w:sz w:val="36"/>
+          <w:szCs w:val="36"/>
+          <w:lang w:val="en-US"/>
+        </w:rPr>
+        <w:t>(:,1),</w:t>
       </w:r>
       <w:r>
         <w:rPr>
@@ -9258,7 +9932,29 @@
           <w:szCs w:val="36"/>
           <w:lang w:val="en-US"/>
         </w:rPr>
-        <w:t>,t,x(:,2),</w:t>
+        <w:t>,</w:t>
+      </w:r>
+      <w:proofErr w:type="spellStart"/>
+      <w:r>
+        <w:rPr>
+          <w:rFonts w:ascii="Courier New" w:hAnsi="Courier New" w:cs="Courier New"/>
+          <w:color w:val="000000"/>
+          <w:sz w:val="36"/>
+          <w:szCs w:val="36"/>
+          <w:lang w:val="en-US"/>
+        </w:rPr>
+        <w:t>t,x</w:t>
+      </w:r>
+      <w:proofErr w:type="spellEnd"/>
+      <w:r>
+        <w:rPr>
+          <w:rFonts w:ascii="Courier New" w:hAnsi="Courier New" w:cs="Courier New"/>
+          <w:color w:val="000000"/>
+          <w:sz w:val="36"/>
+          <w:szCs w:val="36"/>
+          <w:lang w:val="en-US"/>
+        </w:rPr>
+        <w:t>(:,2),</w:t>
       </w:r>
       <w:r>
         <w:rPr>
@@ -9278,7 +9974,29 @@
           <w:szCs w:val="36"/>
           <w:lang w:val="en-US"/>
         </w:rPr>
-        <w:t>,t,x(:,3),</w:t>
+        <w:t>,</w:t>
+      </w:r>
+      <w:proofErr w:type="spellStart"/>
+      <w:r>
+        <w:rPr>
+          <w:rFonts w:ascii="Courier New" w:hAnsi="Courier New" w:cs="Courier New"/>
+          <w:color w:val="000000"/>
+          <w:sz w:val="36"/>
+          <w:szCs w:val="36"/>
+          <w:lang w:val="en-US"/>
+        </w:rPr>
+        <w:t>t,x</w:t>
+      </w:r>
+      <w:proofErr w:type="spellEnd"/>
+      <w:r>
+        <w:rPr>
+          <w:rFonts w:ascii="Courier New" w:hAnsi="Courier New" w:cs="Courier New"/>
+          <w:color w:val="000000"/>
+          <w:sz w:val="36"/>
+          <w:szCs w:val="36"/>
+          <w:lang w:val="en-US"/>
+        </w:rPr>
+        <w:t>(:,3),</w:t>
       </w:r>
       <w:r>
         <w:rPr>
@@ -9443,8 +10161,9 @@
           <w:szCs w:val="36"/>
           <w:lang w:val="en-US"/>
         </w:rPr>
-        <w:t xml:space="preserve"> odefun</w:t>
-      </w:r>
+        <w:t xml:space="preserve"> </w:t>
+      </w:r>
+      <w:proofErr w:type="spellStart"/>
       <w:r>
         <w:rPr>
           <w:rFonts w:ascii="Courier New" w:hAnsi="Courier New" w:cs="Courier New"/>
@@ -9453,8 +10172,19 @@
           <w:szCs w:val="36"/>
           <w:lang w:val="en-US"/>
         </w:rPr>
+        <w:t>odefun</w:t>
+      </w:r>
+      <w:r>
+        <w:rPr>
+          <w:rFonts w:ascii="Courier New" w:hAnsi="Courier New" w:cs="Courier New"/>
+          <w:color w:val="000000"/>
+          <w:sz w:val="36"/>
+          <w:szCs w:val="36"/>
+          <w:lang w:val="en-US"/>
+        </w:rPr>
         <w:t>.m</w:t>
       </w:r>
+      <w:proofErr w:type="spellEnd"/>
     </w:p>
     <w:p>
       <w:pPr>
@@ -9487,7 +10217,53 @@
           <w:szCs w:val="36"/>
           <w:lang w:val="en-US"/>
         </w:rPr>
-        <w:t xml:space="preserve"> f=odefun(t,x)</w:t>
+        <w:t xml:space="preserve"> f=</w:t>
+      </w:r>
+      <w:proofErr w:type="spellStart"/>
+      <w:r>
+        <w:rPr>
+          <w:rFonts w:ascii="Courier New" w:hAnsi="Courier New" w:cs="Courier New"/>
+          <w:color w:val="000000"/>
+          <w:sz w:val="36"/>
+          <w:szCs w:val="36"/>
+          <w:lang w:val="en-US"/>
+        </w:rPr>
+        <w:t>odefun</w:t>
+      </w:r>
+      <w:proofErr w:type="spellEnd"/>
+      <w:r>
+        <w:rPr>
+          <w:rFonts w:ascii="Courier New" w:hAnsi="Courier New" w:cs="Courier New"/>
+          <w:color w:val="000000"/>
+          <w:sz w:val="36"/>
+          <w:szCs w:val="36"/>
+          <w:lang w:val="en-US"/>
+        </w:rPr>
+        <w:t>(</w:t>
+      </w:r>
+      <w:proofErr w:type="spellStart"/>
+      <w:proofErr w:type="gramStart"/>
+      <w:r>
+        <w:rPr>
+          <w:rFonts w:ascii="Courier New" w:hAnsi="Courier New" w:cs="Courier New"/>
+          <w:color w:val="000000"/>
+          <w:sz w:val="36"/>
+          <w:szCs w:val="36"/>
+          <w:lang w:val="en-US"/>
+        </w:rPr>
+        <w:t>t,x</w:t>
+      </w:r>
+      <w:proofErr w:type="spellEnd"/>
+      <w:proofErr w:type="gramEnd"/>
+      <w:r>
+        <w:rPr>
+          <w:rFonts w:ascii="Courier New" w:hAnsi="Courier New" w:cs="Courier New"/>
+          <w:color w:val="000000"/>
+          <w:sz w:val="36"/>
+          <w:szCs w:val="36"/>
+          <w:lang w:val="en-US"/>
+        </w:rPr>
+        <w:t>)</w:t>
       </w:r>
     </w:p>
     <w:p>
@@ -9509,7 +10285,27 @@
           <w:sz w:val="36"/>
           <w:szCs w:val="36"/>
         </w:rPr>
-        <w:t>f=[1*x(2);0.5*x(3);-3*x(3)-4*x(2)-2*x(1)];</w:t>
+        <w:t>f=[1*x(2);0.5*x(3</w:t>
+      </w:r>
+      <w:proofErr w:type="gramStart"/>
+      <w:r>
+        <w:rPr>
+          <w:rFonts w:ascii="Courier New" w:hAnsi="Courier New" w:cs="Courier New"/>
+          <w:color w:val="000000"/>
+          <w:sz w:val="36"/>
+          <w:szCs w:val="36"/>
+        </w:rPr>
+        <w:t>);-</w:t>
+      </w:r>
+      <w:proofErr w:type="gramEnd"/>
+      <w:r>
+        <w:rPr>
+          <w:rFonts w:ascii="Courier New" w:hAnsi="Courier New" w:cs="Courier New"/>
+          <w:color w:val="000000"/>
+          <w:sz w:val="36"/>
+          <w:szCs w:val="36"/>
+        </w:rPr>
+        <w:t>3*x(3)-4*x(2)-2*x(1)];</w:t>
       </w:r>
     </w:p>
     <w:p>
@@ -9609,7 +10405,27 @@
           <w:szCs w:val="36"/>
           <w:lang w:val="en-US"/>
         </w:rPr>
-        <w:t>A=[0,1,0;0,0,0.5;-2,-4,-3]</w:t>
+        <w:t>A</w:t>
+      </w:r>
+      <w:proofErr w:type="gramStart"/>
+      <w:r>
+        <w:rPr>
+          <w:rFonts w:ascii="Courier New" w:hAnsi="Courier New" w:cs="Courier New"/>
+          <w:sz w:val="36"/>
+          <w:szCs w:val="36"/>
+          <w:lang w:val="en-US"/>
+        </w:rPr>
+        <w:t>=[</w:t>
+      </w:r>
+      <w:proofErr w:type="gramEnd"/>
+      <w:r>
+        <w:rPr>
+          <w:rFonts w:ascii="Courier New" w:hAnsi="Courier New" w:cs="Courier New"/>
+          <w:sz w:val="36"/>
+          <w:szCs w:val="36"/>
+          <w:lang w:val="en-US"/>
+        </w:rPr>
+        <w:t>0,1,0;0,0,0.5;-2,-4,-3]</w:t>
       </w:r>
     </w:p>
     <w:p>
@@ -9632,7 +10448,27 @@
           <w:szCs w:val="36"/>
           <w:lang w:val="en-US"/>
         </w:rPr>
-        <w:t>&gt;&gt; eig(A)</w:t>
+        <w:t xml:space="preserve">&gt;&gt; </w:t>
+      </w:r>
+      <w:proofErr w:type="spellStart"/>
+      <w:r>
+        <w:rPr>
+          <w:rFonts w:ascii="Courier New" w:hAnsi="Courier New" w:cs="Courier New"/>
+          <w:sz w:val="36"/>
+          <w:szCs w:val="36"/>
+          <w:lang w:val="en-US"/>
+        </w:rPr>
+        <w:t>eig</w:t>
+      </w:r>
+      <w:proofErr w:type="spellEnd"/>
+      <w:r>
+        <w:rPr>
+          <w:rFonts w:ascii="Courier New" w:hAnsi="Courier New" w:cs="Courier New"/>
+          <w:sz w:val="36"/>
+          <w:szCs w:val="36"/>
+          <w:lang w:val="en-US"/>
+        </w:rPr>
+        <w:t>(A)</w:t>
       </w:r>
     </w:p>
     <w:p>
@@ -9662,6 +10498,7 @@
           <w:lang w:val="en-US"/>
         </w:rPr>
       </w:pPr>
+      <w:proofErr w:type="spellStart"/>
       <w:r>
         <w:rPr>
           <w:rFonts w:ascii="Courier New" w:hAnsi="Courier New" w:cs="Courier New"/>
@@ -9669,7 +10506,17 @@
           <w:szCs w:val="36"/>
           <w:lang w:val="en-US"/>
         </w:rPr>
-        <w:t>ans =</w:t>
+        <w:t>ans</w:t>
+      </w:r>
+      <w:proofErr w:type="spellEnd"/>
+      <w:r>
+        <w:rPr>
+          <w:rFonts w:ascii="Courier New" w:hAnsi="Courier New" w:cs="Courier New"/>
+          <w:sz w:val="36"/>
+          <w:szCs w:val="36"/>
+          <w:lang w:val="en-US"/>
+        </w:rPr>
+        <w:t xml:space="preserve"> =</w:t>
       </w:r>
     </w:p>
     <w:p>
@@ -9775,6 +10622,7 @@
           <w:szCs w:val="28"/>
           <w:lang w:val="en-US"/>
         </w:rPr>
+        <w:lastRenderedPageBreak/>
         <w:t xml:space="preserve"> </w:t>
       </w:r>
       <w:r>
@@ -9782,29 +10630,30 @@
           <w:sz w:val="28"/>
           <w:szCs w:val="28"/>
         </w:rPr>
-        <w:t>Время переходного процесса примерно равно</w:t>
-      </w:r>
+        <w:t xml:space="preserve">Время переходного процесса примерно </w:t>
+      </w:r>
+      <w:proofErr w:type="gramStart"/>
       <w:r>
         <w:rPr>
           <w:sz w:val="28"/>
           <w:szCs w:val="28"/>
         </w:rPr>
-        <w:t xml:space="preserve">:  τ=1/(0,3) = 3,3с </w:t>
-      </w:r>
-    </w:p>
-    <w:p>
-      <w:pPr>
+        <w:t>равно</w:t>
+      </w:r>
+      <w:r>
         <w:rPr>
           <w:sz w:val="28"/>
           <w:szCs w:val="28"/>
         </w:rPr>
-      </w:pPr>
+        <w:t>:  τ</w:t>
+      </w:r>
+      <w:proofErr w:type="gramEnd"/>
       <w:r>
         <w:rPr>
           <w:sz w:val="28"/>
           <w:szCs w:val="28"/>
         </w:rPr>
-        <w:t>Тогда время переходного процесса, соответствующее 3*Т будет:</w:t>
+        <w:t xml:space="preserve">=1/(0,3) = 3,3с </w:t>
       </w:r>
     </w:p>
     <w:p>
@@ -9819,8 +10668,56 @@
           <w:sz w:val="28"/>
           <w:szCs w:val="28"/>
         </w:rPr>
-        <w:lastRenderedPageBreak/>
-        <w:t>Тпер.= 3*3,3=9,9с, что соответствует времени, на графике (~9 c).</w:t>
+        <w:t>Тогда время переходного процесса, соответствующее 3*</w:t>
+      </w:r>
+      <w:proofErr w:type="gramStart"/>
+      <w:r>
+        <w:rPr>
+          <w:sz w:val="28"/>
+          <w:szCs w:val="28"/>
+        </w:rPr>
+        <w:t>Т</w:t>
+      </w:r>
+      <w:proofErr w:type="gramEnd"/>
+      <w:r>
+        <w:rPr>
+          <w:sz w:val="28"/>
+          <w:szCs w:val="28"/>
+        </w:rPr>
+        <w:t xml:space="preserve"> будет:</w:t>
+      </w:r>
+    </w:p>
+    <w:p>
+      <w:pPr>
+        <w:rPr>
+          <w:sz w:val="28"/>
+          <w:szCs w:val="28"/>
+        </w:rPr>
+      </w:pPr>
+      <w:proofErr w:type="spellStart"/>
+      <w:proofErr w:type="gramStart"/>
+      <w:r>
+        <w:rPr>
+          <w:sz w:val="28"/>
+          <w:szCs w:val="28"/>
+        </w:rPr>
+        <w:t>Тпер</w:t>
+      </w:r>
+      <w:proofErr w:type="spellEnd"/>
+      <w:r>
+        <w:rPr>
+          <w:sz w:val="28"/>
+          <w:szCs w:val="28"/>
+        </w:rPr>
+        <w:t>.=</w:t>
+      </w:r>
+      <w:proofErr w:type="gramEnd"/>
+      <w:r>
+        <w:rPr>
+          <w:sz w:val="28"/>
+          <w:szCs w:val="28"/>
+        </w:rPr>
+        <w:t xml:space="preserve"> 3*3,3=9,9с, что соответствует времени, на графике (~9 c).</w:t>
       </w:r>
     </w:p>
     <w:sectPr>
@@ -9834,7 +10731,7 @@
 </file>
 
 <file path=word/endnotes.xml><?xml version="1.0" encoding="utf-8"?>
-<w:endnotes xmlns:wpc="http://schemas.microsoft.com/office/word/2010/wordprocessingCanvas" xmlns:mc="http://schemas.openxmlformats.org/markup-compatibility/2006" xmlns:o="urn:schemas-microsoft-com:office:office" xmlns:r="http://schemas.openxmlformats.org/officeDocument/2006/relationships" xmlns:m="http://schemas.openxmlformats.org/officeDocument/2006/math" xmlns:v="urn:schemas-microsoft-com:vml" xmlns:wp14="http://schemas.microsoft.com/office/word/2010/wordprocessingDrawing" xmlns:wp="http://schemas.openxmlformats.org/drawingml/2006/wordprocessingDrawing" xmlns:w10="urn:schemas-microsoft-com:office:word" xmlns:w="http://schemas.openxmlformats.org/wordprocessingml/2006/main" xmlns:w14="http://schemas.microsoft.com/office/word/2010/wordml" xmlns:w15="http://schemas.microsoft.com/office/word/2012/wordml" xmlns:wpg="http://schemas.microsoft.com/office/word/2010/wordprocessingGroup" xmlns:wpi="http://schemas.microsoft.com/office/word/2010/wordprocessingInk" xmlns:wne="http://schemas.microsoft.com/office/word/2006/wordml" xmlns:wps="http://schemas.microsoft.com/office/word/2010/wordprocessingShape" mc:Ignorable="w14 w15 wp14">
+<w:endnotes xmlns:wpc="http://schemas.microsoft.com/office/word/2010/wordprocessingCanvas" xmlns:cx="http://schemas.microsoft.com/office/drawing/2014/chartex" xmlns:cx1="http://schemas.microsoft.com/office/drawing/2015/9/8/chartex" xmlns:cx2="http://schemas.microsoft.com/office/drawing/2015/10/21/chartex" xmlns:cx3="http://schemas.microsoft.com/office/drawing/2016/5/9/chartex" xmlns:cx4="http://schemas.microsoft.com/office/drawing/2016/5/10/chartex" xmlns:cx5="http://schemas.microsoft.com/office/drawing/2016/5/11/chartex" xmlns:cx6="http://schemas.microsoft.com/office/drawing/2016/5/12/chartex" xmlns:cx7="http://schemas.microsoft.com/office/drawing/2016/5/13/chartex" xmlns:cx8="http://schemas.microsoft.com/office/drawing/2016/5/14/chartex" xmlns:mc="http://schemas.openxmlformats.org/markup-compatibility/2006" xmlns:aink="http://schemas.microsoft.com/office/drawing/2016/ink" xmlns:am3d="http://schemas.microsoft.com/office/drawing/2017/model3d" xmlns:o="urn:schemas-microsoft-com:office:office" xmlns:r="http://schemas.openxmlformats.org/officeDocument/2006/relationships" xmlns:m="http://schemas.openxmlformats.org/officeDocument/2006/math" xmlns:v="urn:schemas-microsoft-com:vml" xmlns:wp14="http://schemas.microsoft.com/office/word/2010/wordprocessingDrawing" xmlns:wp="http://schemas.openxmlformats.org/drawingml/2006/wordprocessingDrawing" xmlns:w10="urn:schemas-microsoft-com:office:word" xmlns:w="http://schemas.openxmlformats.org/wordprocessingml/2006/main" xmlns:w14="http://schemas.microsoft.com/office/word/2010/wordml" xmlns:w15="http://schemas.microsoft.com/office/word/2012/wordml" xmlns:w16cid="http://schemas.microsoft.com/office/word/2016/wordml/cid" xmlns:w16se="http://schemas.microsoft.com/office/word/2015/wordml/symex" xmlns:wpg="http://schemas.microsoft.com/office/word/2010/wordprocessingGroup" xmlns:wpi="http://schemas.microsoft.com/office/word/2010/wordprocessingInk" xmlns:wne="http://schemas.microsoft.com/office/word/2006/wordml" xmlns:wps="http://schemas.microsoft.com/office/word/2010/wordprocessingShape" mc:Ignorable="w14 w15 w16se w16cid wp14">
   <w:endnote w:type="separator" w:id="-1">
     <w:p>
       <w:pPr>
@@ -9859,7 +10756,7 @@
 </file>
 
 <file path=word/footnotes.xml><?xml version="1.0" encoding="utf-8"?>
-<w:footnotes xmlns:wpc="http://schemas.microsoft.com/office/word/2010/wordprocessingCanvas" xmlns:mc="http://schemas.openxmlformats.org/markup-compatibility/2006" xmlns:o="urn:schemas-microsoft-com:office:office" xmlns:r="http://schemas.openxmlformats.org/officeDocument/2006/relationships" xmlns:m="http://schemas.openxmlformats.org/officeDocument/2006/math" xmlns:v="urn:schemas-microsoft-com:vml" xmlns:wp14="http://schemas.microsoft.com/office/word/2010/wordprocessingDrawing" xmlns:wp="http://schemas.openxmlformats.org/drawingml/2006/wordprocessingDrawing" xmlns:w10="urn:schemas-microsoft-com:office:word" xmlns:w="http://schemas.openxmlformats.org/wordprocessingml/2006/main" xmlns:w14="http://schemas.microsoft.com/office/word/2010/wordml" xmlns:w15="http://schemas.microsoft.com/office/word/2012/wordml" xmlns:wpg="http://schemas.microsoft.com/office/word/2010/wordprocessingGroup" xmlns:wpi="http://schemas.microsoft.com/office/word/2010/wordprocessingInk" xmlns:wne="http://schemas.microsoft.com/office/word/2006/wordml" xmlns:wps="http://schemas.microsoft.com/office/word/2010/wordprocessingShape" mc:Ignorable="w14 w15 wp14">
+<w:footnotes xmlns:wpc="http://schemas.microsoft.com/office/word/2010/wordprocessingCanvas" xmlns:cx="http://schemas.microsoft.com/office/drawing/2014/chartex" xmlns:cx1="http://schemas.microsoft.com/office/drawing/2015/9/8/chartex" xmlns:cx2="http://schemas.microsoft.com/office/drawing/2015/10/21/chartex" xmlns:cx3="http://schemas.microsoft.com/office/drawing/2016/5/9/chartex" xmlns:cx4="http://schemas.microsoft.com/office/drawing/2016/5/10/chartex" xmlns:cx5="http://schemas.microsoft.com/office/drawing/2016/5/11/chartex" xmlns:cx6="http://schemas.microsoft.com/office/drawing/2016/5/12/chartex" xmlns:cx7="http://schemas.microsoft.com/office/drawing/2016/5/13/chartex" xmlns:cx8="http://schemas.microsoft.com/office/drawing/2016/5/14/chartex" xmlns:mc="http://schemas.openxmlformats.org/markup-compatibility/2006" xmlns:aink="http://schemas.microsoft.com/office/drawing/2016/ink" xmlns:am3d="http://schemas.microsoft.com/office/drawing/2017/model3d" xmlns:o="urn:schemas-microsoft-com:office:office" xmlns:r="http://schemas.openxmlformats.org/officeDocument/2006/relationships" xmlns:m="http://schemas.openxmlformats.org/officeDocument/2006/math" xmlns:v="urn:schemas-microsoft-com:vml" xmlns:wp14="http://schemas.microsoft.com/office/word/2010/wordprocessingDrawing" xmlns:wp="http://schemas.openxmlformats.org/drawingml/2006/wordprocessingDrawing" xmlns:w10="urn:schemas-microsoft-com:office:word" xmlns:w="http://schemas.openxmlformats.org/wordprocessingml/2006/main" xmlns:w14="http://schemas.microsoft.com/office/word/2010/wordml" xmlns:w15="http://schemas.microsoft.com/office/word/2012/wordml" xmlns:w16cid="http://schemas.microsoft.com/office/word/2016/wordml/cid" xmlns:w16se="http://schemas.microsoft.com/office/word/2015/wordml/symex" xmlns:wpg="http://schemas.microsoft.com/office/word/2010/wordprocessingGroup" xmlns:wpi="http://schemas.microsoft.com/office/word/2010/wordprocessingInk" xmlns:wne="http://schemas.microsoft.com/office/word/2006/wordml" xmlns:wps="http://schemas.microsoft.com/office/word/2010/wordprocessingShape" mc:Ignorable="w14 w15 w16se w16cid wp14">
   <w:footnote w:type="separator" w:id="-1">
     <w:p>
       <w:pPr>
@@ -9884,8 +10781,8 @@
 </file>
 
 <file path=word/numbering.xml><?xml version="1.0" encoding="utf-8"?>
-<w:numbering xmlns:wpc="http://schemas.microsoft.com/office/word/2010/wordprocessingCanvas" xmlns:mc="http://schemas.openxmlformats.org/markup-compatibility/2006" xmlns:o="urn:schemas-microsoft-com:office:office" xmlns:r="http://schemas.openxmlformats.org/officeDocument/2006/relationships" xmlns:m="http://schemas.openxmlformats.org/officeDocument/2006/math" xmlns:v="urn:schemas-microsoft-com:vml" xmlns:wp14="http://schemas.microsoft.com/office/word/2010/wordprocessingDrawing" xmlns:wp="http://schemas.openxmlformats.org/drawingml/2006/wordprocessingDrawing" xmlns:w10="urn:schemas-microsoft-com:office:word" xmlns:w="http://schemas.openxmlformats.org/wordprocessingml/2006/main" xmlns:w14="http://schemas.microsoft.com/office/word/2010/wordml" xmlns:w15="http://schemas.microsoft.com/office/word/2012/wordml" xmlns:wpg="http://schemas.microsoft.com/office/word/2010/wordprocessingGroup" xmlns:wpi="http://schemas.microsoft.com/office/word/2010/wordprocessingInk" xmlns:wne="http://schemas.microsoft.com/office/word/2006/wordml" xmlns:wps="http://schemas.microsoft.com/office/word/2010/wordprocessingShape" mc:Ignorable="w14 w15 wp14">
-  <w:abstractNum w:abstractNumId="0">
+<w:numbering xmlns:wpc="http://schemas.microsoft.com/office/word/2010/wordprocessingCanvas" xmlns:cx="http://schemas.microsoft.com/office/drawing/2014/chartex" xmlns:cx1="http://schemas.microsoft.com/office/drawing/2015/9/8/chartex" xmlns:cx2="http://schemas.microsoft.com/office/drawing/2015/10/21/chartex" xmlns:cx3="http://schemas.microsoft.com/office/drawing/2016/5/9/chartex" xmlns:cx4="http://schemas.microsoft.com/office/drawing/2016/5/10/chartex" xmlns:cx5="http://schemas.microsoft.com/office/drawing/2016/5/11/chartex" xmlns:cx6="http://schemas.microsoft.com/office/drawing/2016/5/12/chartex" xmlns:cx7="http://schemas.microsoft.com/office/drawing/2016/5/13/chartex" xmlns:cx8="http://schemas.microsoft.com/office/drawing/2016/5/14/chartex" xmlns:mc="http://schemas.openxmlformats.org/markup-compatibility/2006" xmlns:aink="http://schemas.microsoft.com/office/drawing/2016/ink" xmlns:am3d="http://schemas.microsoft.com/office/drawing/2017/model3d" xmlns:o="urn:schemas-microsoft-com:office:office" xmlns:r="http://schemas.openxmlformats.org/officeDocument/2006/relationships" xmlns:m="http://schemas.openxmlformats.org/officeDocument/2006/math" xmlns:v="urn:schemas-microsoft-com:vml" xmlns:wp14="http://schemas.microsoft.com/office/word/2010/wordprocessingDrawing" xmlns:wp="http://schemas.openxmlformats.org/drawingml/2006/wordprocessingDrawing" xmlns:w10="urn:schemas-microsoft-com:office:word" xmlns:w="http://schemas.openxmlformats.org/wordprocessingml/2006/main" xmlns:w14="http://schemas.microsoft.com/office/word/2010/wordml" xmlns:w15="http://schemas.microsoft.com/office/word/2012/wordml" xmlns:w16cid="http://schemas.microsoft.com/office/word/2016/wordml/cid" xmlns:w16se="http://schemas.microsoft.com/office/word/2015/wordml/symex" xmlns:wpg="http://schemas.microsoft.com/office/word/2010/wordprocessingGroup" xmlns:wpi="http://schemas.microsoft.com/office/word/2010/wordprocessingInk" xmlns:wne="http://schemas.microsoft.com/office/word/2006/wordml" xmlns:wps="http://schemas.microsoft.com/office/word/2010/wordprocessingShape" mc:Ignorable="w14 w15 w16se w16cid wp14">
+  <w:abstractNum w:abstractNumId="0" w15:restartNumberingAfterBreak="0">
     <w:nsid w:val="0888746F"/>
     <w:multiLevelType w:val="hybridMultilevel"/>
     <w:tmpl w:val="202C9976"/>
@@ -9998,7 +10895,7 @@
       </w:rPr>
     </w:lvl>
   </w:abstractNum>
-  <w:abstractNum w:abstractNumId="1">
+  <w:abstractNum w:abstractNumId="1" w15:restartNumberingAfterBreak="0">
     <w:nsid w:val="10D166DD"/>
     <w:multiLevelType w:val="hybridMultilevel"/>
     <w:tmpl w:val="CDC4924E"/>
@@ -10111,7 +11008,7 @@
       </w:rPr>
     </w:lvl>
   </w:abstractNum>
-  <w:abstractNum w:abstractNumId="2">
+  <w:abstractNum w:abstractNumId="2" w15:restartNumberingAfterBreak="0">
     <w:nsid w:val="2F4F1FB8"/>
     <w:multiLevelType w:val="hybridMultilevel"/>
     <w:tmpl w:val="09FA39D0"/>
@@ -10224,7 +11121,7 @@
       </w:rPr>
     </w:lvl>
   </w:abstractNum>
-  <w:abstractNum w:abstractNumId="3">
+  <w:abstractNum w:abstractNumId="3" w15:restartNumberingAfterBreak="0">
     <w:nsid w:val="6A440F30"/>
     <w:multiLevelType w:val="hybridMultilevel"/>
     <w:tmpl w:val="CD48CC02"/>
@@ -10337,7 +11234,7 @@
       </w:rPr>
     </w:lvl>
   </w:abstractNum>
-  <w:abstractNum w:abstractNumId="4">
+  <w:abstractNum w:abstractNumId="4" w15:restartNumberingAfterBreak="0">
     <w:nsid w:val="6AED5025"/>
     <w:multiLevelType w:val="hybridMultilevel"/>
     <w:tmpl w:val="75967352"/>
@@ -10450,7 +11347,7 @@
       </w:rPr>
     </w:lvl>
   </w:abstractNum>
-  <w:abstractNum w:abstractNumId="5">
+  <w:abstractNum w:abstractNumId="5" w15:restartNumberingAfterBreak="0">
     <w:nsid w:val="7D952216"/>
     <w:multiLevelType w:val="hybridMultilevel"/>
     <w:tmpl w:val="DD300578"/>
@@ -10585,7 +11482,7 @@
 </file>
 
 <file path=word/styles.xml><?xml version="1.0" encoding="utf-8"?>
-<w:styles xmlns:mc="http://schemas.openxmlformats.org/markup-compatibility/2006" xmlns:r="http://schemas.openxmlformats.org/officeDocument/2006/relationships" xmlns:w="http://schemas.openxmlformats.org/wordprocessingml/2006/main" xmlns:w14="http://schemas.microsoft.com/office/word/2010/wordml" xmlns:w15="http://schemas.microsoft.com/office/word/2012/wordml" mc:Ignorable="w14 w15">
+<w:styles xmlns:mc="http://schemas.openxmlformats.org/markup-compatibility/2006" xmlns:r="http://schemas.openxmlformats.org/officeDocument/2006/relationships" xmlns:w="http://schemas.openxmlformats.org/wordprocessingml/2006/main" xmlns:w14="http://schemas.microsoft.com/office/word/2010/wordml" xmlns:w15="http://schemas.microsoft.com/office/word/2012/wordml" xmlns:w16cid="http://schemas.microsoft.com/office/word/2016/wordml/cid" xmlns:w16se="http://schemas.microsoft.com/office/word/2015/wordml/symex" mc:Ignorable="w14 w15 w16se w16cid">
   <w:docDefaults>
     <w:rPrDefault>
       <w:rPr>
@@ -10601,7 +11498,7 @@
       </w:pPr>
     </w:pPrDefault>
   </w:docDefaults>
-  <w:latentStyles w:defLockedState="0" w:defUIPriority="99" w:defSemiHidden="0" w:defUnhideWhenUsed="0" w:defQFormat="0" w:count="371">
+  <w:latentStyles w:defLockedState="0" w:defUIPriority="99" w:defSemiHidden="0" w:defUnhideWhenUsed="0" w:defQFormat="0" w:count="375">
     <w:lsdException w:name="Normal" w:uiPriority="0" w:qFormat="1"/>
     <w:lsdException w:name="heading 1" w:uiPriority="9" w:qFormat="1"/>
     <w:lsdException w:name="heading 2" w:semiHidden="1" w:uiPriority="9" w:unhideWhenUsed="1" w:qFormat="1"/>
@@ -10973,6 +11870,10 @@
     <w:lsdException w:name="List Table 5 Dark Accent 6" w:uiPriority="50"/>
     <w:lsdException w:name="List Table 6 Colorful Accent 6" w:uiPriority="51"/>
     <w:lsdException w:name="List Table 7 Colorful Accent 6" w:uiPriority="52"/>
+    <w:lsdException w:name="Mention" w:semiHidden="1" w:unhideWhenUsed="1"/>
+    <w:lsdException w:name="Smart Hyperlink" w:semiHidden="1" w:unhideWhenUsed="1"/>
+    <w:lsdException w:name="Hashtag" w:semiHidden="1" w:unhideWhenUsed="1"/>
+    <w:lsdException w:name="Unresolved Mention" w:semiHidden="1" w:unhideWhenUsed="1"/>
   </w:latentStyles>
   <w:style w:type="paragraph" w:default="1" w:styleId="a">
     <w:name w:val="Normal"/>
@@ -11156,7 +12057,6 @@
       <w:spacing w:after="0" w:line="240" w:lineRule="auto"/>
     </w:pPr>
     <w:tblPr>
-      <w:tblInd w:w="0" w:type="dxa"/>
       <w:tblBorders>
         <w:top w:val="single" w:sz="4" w:space="0" w:color="auto"/>
         <w:left w:val="single" w:sz="4" w:space="0" w:color="auto"/>
@@ -11165,13 +12065,30 @@
         <w:insideH w:val="single" w:sz="4" w:space="0" w:color="auto"/>
         <w:insideV w:val="single" w:sz="4" w:space="0" w:color="auto"/>
       </w:tblBorders>
-      <w:tblCellMar>
-        <w:top w:w="0" w:type="dxa"/>
-        <w:left w:w="108" w:type="dxa"/>
-        <w:bottom w:w="0" w:type="dxa"/>
-        <w:right w:w="108" w:type="dxa"/>
-      </w:tblCellMar>
     </w:tblPr>
+  </w:style>
+  <w:style w:type="character" w:styleId="ad">
+    <w:name w:val="Hyperlink"/>
+    <w:basedOn w:val="a0"/>
+    <w:uiPriority w:val="99"/>
+    <w:unhideWhenUsed/>
+    <w:rsid w:val="00A75ED7"/>
+    <w:rPr>
+      <w:color w:val="0000FF" w:themeColor="hyperlink"/>
+      <w:u w:val="single"/>
+    </w:rPr>
+  </w:style>
+  <w:style w:type="character" w:styleId="ae">
+    <w:name w:val="Unresolved Mention"/>
+    <w:basedOn w:val="a0"/>
+    <w:uiPriority w:val="99"/>
+    <w:semiHidden/>
+    <w:unhideWhenUsed/>
+    <w:rsid w:val="00A75ED7"/>
+    <w:rPr>
+      <w:color w:val="605E5C"/>
+      <w:shd w:val="clear" w:color="auto" w:fill="E1DFDD"/>
+    </w:rPr>
   </w:style>
 </w:styles>
 </file>

</xml_diff>